<commit_message>
añadiendo algunos cambios y algunas sentencias más SQL
</commit_message>
<xml_diff>
--- a/BBDD/OperacionesDatabase.docx
+++ b/BBDD/OperacionesDatabase.docx
@@ -6,19 +6,109 @@
       <w:pPr>
         <w:jc w:val="center"/>
         <w:rPr>
-          <w:sz w:val="40"/>
-          <w:szCs w:val="40"/>
-        </w:rPr>
-      </w:pPr>
-      <w:r>
-        <w:rPr>
           <w:b/>
           <w:bCs/>
           <w:sz w:val="40"/>
           <w:szCs w:val="40"/>
           <w:u w:val="single"/>
         </w:rPr>
+      </w:pPr>
+      <w:r>
+        <w:rPr>
+          <w:b/>
+          <w:bCs/>
+          <w:sz w:val="40"/>
+          <w:szCs w:val="40"/>
+          <w:u w:val="single"/>
+        </w:rPr>
         <w:t>Sentencias SQL para acciones en la BBDD</w:t>
+      </w:r>
+    </w:p>
+    <w:p>
+      <w:pPr>
+        <w:rPr>
+          <w:i/>
+          <w:iCs/>
+          <w:sz w:val="26"/>
+          <w:szCs w:val="26"/>
+        </w:rPr>
+      </w:pPr>
+      <w:r>
+        <w:rPr>
+          <w:b/>
+          <w:bCs/>
+          <w:i/>
+          <w:iCs/>
+          <w:sz w:val="26"/>
+          <w:szCs w:val="26"/>
+        </w:rPr>
+        <w:t xml:space="preserve">Los </w:t>
+      </w:r>
+      <w:r>
+        <w:rPr>
+          <w:b/>
+          <w:bCs/>
+          <w:i/>
+          <w:iCs/>
+          <w:sz w:val="26"/>
+          <w:szCs w:val="26"/>
+        </w:rPr>
+        <w:t xml:space="preserve">datos con % representan </w:t>
+      </w:r>
+      <w:r>
+        <w:rPr>
+          <w:b/>
+          <w:bCs/>
+          <w:i/>
+          <w:iCs/>
+          <w:sz w:val="26"/>
+          <w:szCs w:val="26"/>
+        </w:rPr>
+        <w:t xml:space="preserve">valores de </w:t>
+      </w:r>
+      <w:r>
+        <w:rPr>
+          <w:b/>
+          <w:bCs/>
+          <w:i/>
+          <w:iCs/>
+          <w:sz w:val="26"/>
+          <w:szCs w:val="26"/>
+        </w:rPr>
+        <w:t xml:space="preserve">variables </w:t>
+      </w:r>
+      <w:r>
+        <w:rPr>
+          <w:b/>
+          <w:bCs/>
+          <w:i/>
+          <w:iCs/>
+          <w:sz w:val="26"/>
+          <w:szCs w:val="26"/>
+        </w:rPr>
+        <w:t>que se usarán e</w:t>
+      </w:r>
+      <w:r>
+        <w:rPr>
+          <w:b/>
+          <w:bCs/>
+          <w:i/>
+          <w:iCs/>
+          <w:sz w:val="26"/>
+          <w:szCs w:val="26"/>
+        </w:rPr>
+        <w:t>n el código</w:t>
+      </w:r>
+      <w:r>
+        <w:rPr>
+          <w:b/>
+          <w:bCs/>
+          <w:i/>
+          <w:iCs/>
+          <w:sz w:val="26"/>
+          <w:szCs w:val="26"/>
+        </w:rPr>
+        <w:t>.</w:t>
       </w:r>
     </w:p>
     <w:p>
@@ -74,7 +164,6 @@
           <w:szCs w:val="24"/>
         </w:rPr>
       </w:pPr>
-      <w:proofErr w:type="gramStart"/>
       <w:r>
         <w:rPr>
           <w:i/>
@@ -89,15 +178,7 @@
           <w:sz w:val="24"/>
           <w:szCs w:val="24"/>
         </w:rPr>
-        <w:t xml:space="preserve"> nombre</w:t>
-      </w:r>
-      <w:proofErr w:type="gramEnd"/>
-      <w:r>
-        <w:rPr>
-          <w:sz w:val="24"/>
-          <w:szCs w:val="24"/>
-        </w:rPr>
-        <w:t xml:space="preserve"> </w:t>
+        <w:t xml:space="preserve">nombre </w:t>
       </w:r>
       <w:r>
         <w:rPr>
@@ -129,23 +210,7 @@
           <w:sz w:val="24"/>
           <w:szCs w:val="24"/>
         </w:rPr>
-        <w:t>%</w:t>
-      </w:r>
-      <w:proofErr w:type="spellStart"/>
-      <w:r>
-        <w:rPr>
-          <w:sz w:val="24"/>
-          <w:szCs w:val="24"/>
-        </w:rPr>
-        <w:t>nombreDelIngrediente</w:t>
-      </w:r>
-      <w:proofErr w:type="spellEnd"/>
-      <w:r>
-        <w:rPr>
-          <w:sz w:val="24"/>
-          <w:szCs w:val="24"/>
-        </w:rPr>
-        <w:t>;</w:t>
+        <w:t>%nombreDeIngrediente;</w:t>
       </w:r>
     </w:p>
     <w:p>
@@ -179,7 +244,19 @@
           <w:szCs w:val="28"/>
           <w:u w:val="single"/>
         </w:rPr>
-        <w:t>Tabla Lista</w:t>
+        <w:t xml:space="preserve">Tabla </w:t>
+      </w:r>
+      <w:r>
+        <w:rPr>
+          <w:b/>
+          <w:bCs/>
+          <w:i/>
+          <w:iCs/>
+          <w:sz w:val="28"/>
+          <w:szCs w:val="28"/>
+          <w:u w:val="single"/>
+        </w:rPr>
+        <w:t>Receta</w:t>
       </w:r>
     </w:p>
     <w:p>
@@ -238,18 +315,51 @@
         </w:rPr>
         <w:t xml:space="preserve">INSERT INTO </w:t>
       </w:r>
-      <w:proofErr w:type="gramStart"/>
-      <w:r>
-        <w:rPr>
-          <w:i/>
-          <w:iCs/>
-          <w:sz w:val="24"/>
-          <w:szCs w:val="24"/>
-        </w:rPr>
-        <w:t>LISTA(</w:t>
-      </w:r>
-      <w:proofErr w:type="spellStart"/>
-      <w:proofErr w:type="gramEnd"/>
+      <w:r>
+        <w:rPr>
+          <w:i/>
+          <w:iCs/>
+          <w:sz w:val="24"/>
+          <w:szCs w:val="24"/>
+        </w:rPr>
+        <w:t>RECETA</w:t>
+      </w:r>
+      <w:r>
+        <w:rPr>
+          <w:i/>
+          <w:iCs/>
+          <w:sz w:val="24"/>
+          <w:szCs w:val="24"/>
+        </w:rPr>
+        <w:t>(</w:t>
+      </w:r>
+      <w:r>
+        <w:rPr>
+          <w:i/>
+          <w:iCs/>
+          <w:sz w:val="24"/>
+          <w:szCs w:val="24"/>
+        </w:rPr>
+        <w:t>idReceta,</w:t>
+      </w:r>
+      <w:r>
+        <w:rPr>
+          <w:i/>
+          <w:iCs/>
+          <w:sz w:val="24"/>
+          <w:szCs w:val="24"/>
+        </w:rPr>
+        <w:t>peso,cantidad</w:t>
+      </w:r>
+      <w:r>
+        <w:rPr>
+          <w:i/>
+          <w:iCs/>
+          <w:sz w:val="24"/>
+          <w:szCs w:val="24"/>
+        </w:rPr>
+        <w:t>,</w:t>
+      </w:r>
       <w:r>
         <w:rPr>
           <w:sz w:val="24"/>
@@ -257,7 +367,6 @@
         </w:rPr>
         <w:t>nombreIngrediente</w:t>
       </w:r>
-      <w:proofErr w:type="spellEnd"/>
       <w:r>
         <w:rPr>
           <w:i/>
@@ -269,26 +378,19 @@
       </w:r>
       <w:r>
         <w:rPr>
-          <w:sz w:val="24"/>
-          <w:szCs w:val="24"/>
-        </w:rPr>
-        <w:t>%</w:t>
-      </w:r>
-      <w:proofErr w:type="spellStart"/>
-      <w:r>
-        <w:rPr>
-          <w:sz w:val="24"/>
-          <w:szCs w:val="24"/>
-        </w:rPr>
-        <w:t>nombreDelIngrediente</w:t>
-      </w:r>
-      <w:proofErr w:type="spellEnd"/>
-      <w:r>
-        <w:rPr>
-          <w:sz w:val="24"/>
-          <w:szCs w:val="24"/>
-        </w:rPr>
-        <w:t>);</w:t>
+          <w:i/>
+          <w:iCs/>
+          <w:sz w:val="24"/>
+          <w:szCs w:val="24"/>
+        </w:rPr>
+        <w:t>%identificador,%peso,%cantidad,</w:t>
+      </w:r>
+      <w:r>
+        <w:rPr>
+          <w:sz w:val="24"/>
+          <w:szCs w:val="24"/>
+        </w:rPr>
+        <w:t>%nombreDeIngrediente);</w:t>
       </w:r>
     </w:p>
     <w:p>
@@ -320,14 +422,14 @@
           <w:sz w:val="24"/>
           <w:szCs w:val="24"/>
         </w:rPr>
-        <w:t>Ver todos los elementos de la lista</w:t>
-      </w:r>
-      <w:r>
-        <w:rPr>
-          <w:sz w:val="24"/>
-          <w:szCs w:val="24"/>
-        </w:rPr>
-        <w:t xml:space="preserve"> de ingredientes</w:t>
+        <w:t xml:space="preserve">Ver todos los elementos de la </w:t>
+      </w:r>
+      <w:r>
+        <w:rPr>
+          <w:sz w:val="24"/>
+          <w:szCs w:val="24"/>
+        </w:rPr>
+        <w:t>receta</w:t>
       </w:r>
       <w:r>
         <w:rPr>
@@ -354,7 +456,41 @@
           <w:sz w:val="24"/>
           <w:szCs w:val="24"/>
         </w:rPr>
-        <w:t>SELECT * FROM LISTA;</w:t>
+        <w:t xml:space="preserve">SELECT * FROM </w:t>
+      </w:r>
+      <w:r>
+        <w:rPr>
+          <w:i/>
+          <w:iCs/>
+          <w:sz w:val="24"/>
+          <w:szCs w:val="24"/>
+        </w:rPr>
+        <w:t>RECETA</w:t>
+      </w:r>
+      <w:r>
+        <w:rPr>
+          <w:i/>
+          <w:iCs/>
+          <w:sz w:val="24"/>
+          <w:szCs w:val="24"/>
+        </w:rPr>
+        <w:t xml:space="preserve"> ORDER BY </w:t>
+      </w:r>
+      <w:r>
+        <w:rPr>
+          <w:sz w:val="24"/>
+          <w:szCs w:val="24"/>
+        </w:rPr>
+        <w:t>nombreIngrediente</w:t>
+      </w:r>
+      <w:r>
+        <w:rPr>
+          <w:i/>
+          <w:iCs/>
+          <w:sz w:val="24"/>
+          <w:szCs w:val="24"/>
+        </w:rPr>
+        <w:t>;</w:t>
       </w:r>
     </w:p>
     <w:p>
@@ -379,6 +515,7 @@
           <w:iCs/>
           <w:sz w:val="28"/>
           <w:szCs w:val="28"/>
+          <w:u w:val="single"/>
         </w:rPr>
       </w:pPr>
       <w:r>
@@ -393,6 +530,361 @@
         </w:rPr>
         <w:t>Tabla Usuario</w:t>
       </w:r>
+    </w:p>
+    <w:p>
+      <w:pPr>
+        <w:pStyle w:val="Prrafodelista"/>
+        <w:numPr>
+          <w:ilvl w:val="0"/>
+          <w:numId w:val="1"/>
+        </w:numPr>
+        <w:rPr>
+          <w:b/>
+          <w:bCs/>
+          <w:i/>
+          <w:iCs/>
+          <w:sz w:val="28"/>
+          <w:szCs w:val="28"/>
+          <w:u w:val="single"/>
+        </w:rPr>
+      </w:pPr>
+      <w:r>
+        <w:rPr>
+          <w:sz w:val="24"/>
+          <w:szCs w:val="24"/>
+        </w:rPr>
+        <w:t xml:space="preserve">Comprobar si </w:t>
+      </w:r>
+      <w:r>
+        <w:rPr>
+          <w:sz w:val="24"/>
+          <w:szCs w:val="24"/>
+        </w:rPr>
+        <w:t>un usuario ya está registrado para evitar duplicados</w:t>
+      </w:r>
+      <w:r>
+        <w:rPr>
+          <w:sz w:val="24"/>
+          <w:szCs w:val="24"/>
+        </w:rPr>
+        <w:t xml:space="preserve"> comprobando cada campo de</w:t>
+      </w:r>
+      <w:r>
+        <w:rPr>
+          <w:sz w:val="24"/>
+          <w:szCs w:val="24"/>
+        </w:rPr>
+        <w:t xml:space="preserve"> los</w:t>
+      </w:r>
+      <w:r>
+        <w:rPr>
+          <w:sz w:val="24"/>
+          <w:szCs w:val="24"/>
+        </w:rPr>
+        <w:t xml:space="preserve"> datos que introduce en el</w:t>
+      </w:r>
+      <w:r>
+        <w:rPr>
+          <w:sz w:val="24"/>
+          <w:szCs w:val="24"/>
+        </w:rPr>
+        <w:t xml:space="preserve"> </w:t>
+      </w:r>
+      <w:r>
+        <w:rPr>
+          <w:sz w:val="24"/>
+          <w:szCs w:val="24"/>
+        </w:rPr>
+        <w:t>proceso</w:t>
+      </w:r>
+      <w:r>
+        <w:rPr>
+          <w:sz w:val="24"/>
+          <w:szCs w:val="24"/>
+        </w:rPr>
+        <w:t xml:space="preserve"> y si</w:t>
+      </w:r>
+      <w:r>
+        <w:rPr>
+          <w:sz w:val="24"/>
+          <w:szCs w:val="24"/>
+        </w:rPr>
+        <w:t xml:space="preserve"> ya existen</w:t>
+      </w:r>
+      <w:r>
+        <w:rPr>
+          <w:sz w:val="24"/>
+          <w:szCs w:val="24"/>
+        </w:rPr>
+        <w:t>:</w:t>
+      </w:r>
+    </w:p>
+    <w:p>
+      <w:pPr>
+        <w:pStyle w:val="Prrafodelista"/>
+        <w:rPr>
+          <w:sz w:val="24"/>
+          <w:szCs w:val="24"/>
+        </w:rPr>
+      </w:pPr>
+      <w:r>
+        <w:rPr>
+          <w:i/>
+          <w:iCs/>
+          <w:sz w:val="24"/>
+          <w:szCs w:val="24"/>
+        </w:rPr>
+        <w:t xml:space="preserve">SELECT </w:t>
+      </w:r>
+      <w:r>
+        <w:rPr>
+          <w:sz w:val="24"/>
+          <w:szCs w:val="24"/>
+        </w:rPr>
+        <w:t>correo</w:t>
+      </w:r>
+      <w:r>
+        <w:rPr>
+          <w:i/>
+          <w:iCs/>
+          <w:sz w:val="24"/>
+          <w:szCs w:val="24"/>
+        </w:rPr>
+        <w:t xml:space="preserve"> </w:t>
+      </w:r>
+      <w:r>
+        <w:rPr>
+          <w:i/>
+          <w:iCs/>
+          <w:sz w:val="24"/>
+          <w:szCs w:val="24"/>
+        </w:rPr>
+        <w:t>FROM</w:t>
+      </w:r>
+      <w:r>
+        <w:rPr>
+          <w:i/>
+          <w:iCs/>
+          <w:sz w:val="24"/>
+          <w:szCs w:val="24"/>
+        </w:rPr>
+        <w:t xml:space="preserve"> USUARIO</w:t>
+      </w:r>
+      <w:r>
+        <w:rPr>
+          <w:i/>
+          <w:iCs/>
+          <w:sz w:val="24"/>
+          <w:szCs w:val="24"/>
+        </w:rPr>
+        <w:t xml:space="preserve"> WHERE </w:t>
+      </w:r>
+      <w:r>
+        <w:rPr>
+          <w:sz w:val="24"/>
+          <w:szCs w:val="24"/>
+        </w:rPr>
+        <w:t>correo</w:t>
+      </w:r>
+      <w:r>
+        <w:rPr>
+          <w:sz w:val="24"/>
+          <w:szCs w:val="24"/>
+        </w:rPr>
+        <w:t>= %correo;</w:t>
+      </w:r>
+    </w:p>
+    <w:p>
+      <w:pPr>
+        <w:pStyle w:val="Prrafodelista"/>
+        <w:rPr>
+          <w:sz w:val="24"/>
+          <w:szCs w:val="24"/>
+        </w:rPr>
+      </w:pPr>
+      <w:r>
+        <w:rPr>
+          <w:i/>
+          <w:iCs/>
+          <w:sz w:val="24"/>
+          <w:szCs w:val="24"/>
+        </w:rPr>
+        <w:t xml:space="preserve">SELECT </w:t>
+      </w:r>
+      <w:r>
+        <w:rPr>
+          <w:sz w:val="24"/>
+          <w:szCs w:val="24"/>
+        </w:rPr>
+        <w:t>nombre</w:t>
+      </w:r>
+      <w:r>
+        <w:rPr>
+          <w:i/>
+          <w:iCs/>
+          <w:sz w:val="24"/>
+          <w:szCs w:val="24"/>
+        </w:rPr>
+        <w:t xml:space="preserve"> FROM USUARIO WHERE </w:t>
+      </w:r>
+      <w:r>
+        <w:rPr>
+          <w:sz w:val="24"/>
+          <w:szCs w:val="24"/>
+        </w:rPr>
+        <w:t>nombre</w:t>
+      </w:r>
+      <w:r>
+        <w:rPr>
+          <w:sz w:val="24"/>
+          <w:szCs w:val="24"/>
+        </w:rPr>
+        <w:t>= %</w:t>
+      </w:r>
+      <w:r>
+        <w:rPr>
+          <w:sz w:val="24"/>
+          <w:szCs w:val="24"/>
+        </w:rPr>
+        <w:t>nombre</w:t>
+      </w:r>
+      <w:r>
+        <w:rPr>
+          <w:sz w:val="24"/>
+          <w:szCs w:val="24"/>
+        </w:rPr>
+        <w:t>;</w:t>
+      </w:r>
+    </w:p>
+    <w:p>
+      <w:pPr>
+        <w:pStyle w:val="Prrafodelista"/>
+        <w:rPr>
+          <w:b/>
+          <w:bCs/>
+          <w:sz w:val="28"/>
+          <w:szCs w:val="28"/>
+          <w:u w:val="single"/>
+        </w:rPr>
+      </w:pPr>
+    </w:p>
+    <w:p>
+      <w:pPr>
+        <w:pStyle w:val="Prrafodelista"/>
+        <w:numPr>
+          <w:ilvl w:val="0"/>
+          <w:numId w:val="1"/>
+        </w:numPr>
+        <w:rPr>
+          <w:b/>
+          <w:bCs/>
+          <w:sz w:val="28"/>
+          <w:szCs w:val="28"/>
+          <w:u w:val="single"/>
+        </w:rPr>
+      </w:pPr>
+      <w:r>
+        <w:rPr>
+          <w:sz w:val="24"/>
+          <w:szCs w:val="24"/>
+        </w:rPr>
+        <w:t>Comprobar si el usuario y contraseña</w:t>
+      </w:r>
+      <w:r>
+        <w:rPr>
+          <w:sz w:val="24"/>
+          <w:szCs w:val="24"/>
+        </w:rPr>
+        <w:t xml:space="preserve"> introducido es correcto:</w:t>
+      </w:r>
+    </w:p>
+    <w:p>
+      <w:pPr>
+        <w:pStyle w:val="Prrafodelista"/>
+        <w:rPr>
+          <w:b/>
+          <w:bCs/>
+          <w:i/>
+          <w:iCs/>
+          <w:sz w:val="28"/>
+          <w:szCs w:val="28"/>
+          <w:u w:val="single"/>
+        </w:rPr>
+      </w:pPr>
+      <w:r>
+        <w:rPr>
+          <w:i/>
+          <w:iCs/>
+          <w:sz w:val="24"/>
+          <w:szCs w:val="24"/>
+        </w:rPr>
+        <w:t xml:space="preserve">SELECT </w:t>
+      </w:r>
+      <w:r>
+        <w:rPr>
+          <w:sz w:val="24"/>
+          <w:szCs w:val="24"/>
+        </w:rPr>
+        <w:t xml:space="preserve">nombre, contraseña </w:t>
+      </w:r>
+      <w:r>
+        <w:rPr>
+          <w:i/>
+          <w:iCs/>
+          <w:sz w:val="24"/>
+          <w:szCs w:val="24"/>
+        </w:rPr>
+        <w:t xml:space="preserve">FROM USUARIO WHERE </w:t>
+      </w:r>
+      <w:r>
+        <w:rPr>
+          <w:sz w:val="24"/>
+          <w:szCs w:val="24"/>
+        </w:rPr>
+        <w:t xml:space="preserve">nombre=%nombre </w:t>
+      </w:r>
+      <w:r>
+        <w:rPr>
+          <w:i/>
+          <w:iCs/>
+          <w:sz w:val="24"/>
+          <w:szCs w:val="24"/>
+        </w:rPr>
+        <w:t>AND contraseña=%</w:t>
+      </w:r>
+      <w:r>
+        <w:rPr>
+          <w:i/>
+          <w:iCs/>
+          <w:sz w:val="24"/>
+          <w:szCs w:val="24"/>
+        </w:rPr>
+        <w:t>contraseña;</w:t>
+      </w:r>
+    </w:p>
+    <w:p>
+      <w:pPr>
+        <w:pStyle w:val="Prrafodelista"/>
+        <w:rPr>
+          <w:b/>
+          <w:bCs/>
+          <w:sz w:val="28"/>
+          <w:szCs w:val="28"/>
+          <w:u w:val="single"/>
+        </w:rPr>
+      </w:pPr>
+    </w:p>
+    <w:p>
+      <w:pPr>
+        <w:pStyle w:val="Prrafodelista"/>
+        <w:rPr>
+          <w:b/>
+          <w:bCs/>
+          <w:sz w:val="28"/>
+          <w:szCs w:val="28"/>
+          <w:u w:val="single"/>
+        </w:rPr>
+      </w:pPr>
     </w:p>
     <w:p>
       <w:pPr>

</xml_diff>

<commit_message>
Tablas Ingrediente-Usuario + Ingrediente-Receta
</commit_message>
<xml_diff>
--- a/BBDD/OperacionesDatabase.docx
+++ b/BBDD/OperacionesDatabase.docx
@@ -114,13 +114,8 @@
     <w:p>
       <w:pPr>
         <w:rPr>
-          <w:b/>
-          <w:bCs/>
-          <w:i/>
-          <w:iCs/>
-          <w:sz w:val="28"/>
-          <w:szCs w:val="28"/>
-          <w:u w:val="single"/>
+          <w:sz w:val="28"/>
+          <w:szCs w:val="28"/>
         </w:rPr>
       </w:pPr>
       <w:r>
@@ -134,6 +129,37 @@
           <w:u w:val="single"/>
         </w:rPr>
         <w:t>Tabla Ingredientes</w:t>
+      </w:r>
+      <w:r>
+        <w:rPr>
+          <w:b/>
+          <w:bCs/>
+          <w:i/>
+          <w:iCs/>
+          <w:sz w:val="28"/>
+          <w:szCs w:val="28"/>
+          <w:u w:val="single"/>
+        </w:rPr>
+        <w:br/>
+      </w:r>
+      <w:r>
+        <w:rPr>
+          <w:b/>
+          <w:bCs/>
+          <w:i/>
+          <w:iCs/>
+          <w:sz w:val="28"/>
+          <w:szCs w:val="28"/>
+          <w:u w:val="single"/>
+        </w:rPr>
+        <w:br/>
+      </w:r>
+      <w:r>
+        <w:rPr>
+          <w:sz w:val="28"/>
+          <w:szCs w:val="28"/>
+        </w:rPr>
+        <w:t>Guarda los ingredientes con su id y nombre.</w:t>
       </w:r>
     </w:p>
     <w:p>
@@ -210,7 +236,23 @@
           <w:sz w:val="24"/>
           <w:szCs w:val="24"/>
         </w:rPr>
-        <w:t>%nombreDeIngrediente;</w:t>
+        <w:t>%</w:t>
+      </w:r>
+      <w:proofErr w:type="spellStart"/>
+      <w:r>
+        <w:rPr>
+          <w:sz w:val="24"/>
+          <w:szCs w:val="24"/>
+        </w:rPr>
+        <w:t>nombreDeIngrediente</w:t>
+      </w:r>
+      <w:proofErr w:type="spellEnd"/>
+      <w:r>
+        <w:rPr>
+          <w:sz w:val="24"/>
+          <w:szCs w:val="24"/>
+        </w:rPr>
+        <w:t>;</w:t>
       </w:r>
     </w:p>
     <w:p>
@@ -225,13 +267,8 @@
     <w:p>
       <w:pPr>
         <w:rPr>
-          <w:b/>
-          <w:bCs/>
-          <w:i/>
-          <w:iCs/>
-          <w:sz w:val="28"/>
-          <w:szCs w:val="28"/>
-          <w:u w:val="single"/>
+          <w:sz w:val="28"/>
+          <w:szCs w:val="28"/>
         </w:rPr>
       </w:pPr>
       <w:r>
@@ -257,6 +294,53 @@
           <w:u w:val="single"/>
         </w:rPr>
         <w:t>Receta</w:t>
+      </w:r>
+      <w:r>
+        <w:rPr>
+          <w:b/>
+          <w:bCs/>
+          <w:i/>
+          <w:iCs/>
+          <w:sz w:val="28"/>
+          <w:szCs w:val="28"/>
+          <w:u w:val="single"/>
+        </w:rPr>
+        <w:br/>
+      </w:r>
+      <w:r>
+        <w:rPr>
+          <w:b/>
+          <w:bCs/>
+          <w:i/>
+          <w:iCs/>
+          <w:sz w:val="28"/>
+          <w:szCs w:val="28"/>
+          <w:u w:val="single"/>
+        </w:rPr>
+        <w:br/>
+      </w:r>
+      <w:r>
+        <w:rPr>
+          <w:sz w:val="28"/>
+          <w:szCs w:val="28"/>
+        </w:rPr>
+        <w:t xml:space="preserve">Guarda las recetas con el </w:t>
+      </w:r>
+      <w:proofErr w:type="spellStart"/>
+      <w:r>
+        <w:rPr>
+          <w:sz w:val="28"/>
+          <w:szCs w:val="28"/>
+        </w:rPr>
+        <w:t>id_receta</w:t>
+      </w:r>
+      <w:proofErr w:type="spellEnd"/>
+      <w:r>
+        <w:rPr>
+          <w:sz w:val="28"/>
+          <w:szCs w:val="28"/>
+        </w:rPr>
+        <w:t>, los pasos a seguir y el número de personas.</w:t>
       </w:r>
     </w:p>
     <w:p>
@@ -315,6 +399,7 @@
         </w:rPr>
         <w:t xml:space="preserve">INSERT INTO </w:t>
       </w:r>
+      <w:proofErr w:type="gramStart"/>
       <w:r>
         <w:rPr>
           <w:i/>
@@ -333,6 +418,8 @@
         </w:rPr>
         <w:t>(</w:t>
       </w:r>
+      <w:proofErr w:type="spellStart"/>
+      <w:proofErr w:type="gramEnd"/>
       <w:r>
         <w:rPr>
           <w:i/>
@@ -367,6 +454,7 @@
         </w:rPr>
         <w:t>nombreIngrediente</w:t>
       </w:r>
+      <w:proofErr w:type="spellEnd"/>
       <w:r>
         <w:rPr>
           <w:i/>
@@ -390,7 +478,23 @@
           <w:sz w:val="24"/>
           <w:szCs w:val="24"/>
         </w:rPr>
-        <w:t>%nombreDeIngrediente);</w:t>
+        <w:t>%</w:t>
+      </w:r>
+      <w:proofErr w:type="spellStart"/>
+      <w:r>
+        <w:rPr>
+          <w:sz w:val="24"/>
+          <w:szCs w:val="24"/>
+        </w:rPr>
+        <w:t>nombreDeIngrediente</w:t>
+      </w:r>
+      <w:proofErr w:type="spellEnd"/>
+      <w:r>
+        <w:rPr>
+          <w:sz w:val="24"/>
+          <w:szCs w:val="24"/>
+        </w:rPr>
+        <w:t>);</w:t>
       </w:r>
     </w:p>
     <w:p>
@@ -447,14 +551,16 @@
           <w:iCs/>
           <w:sz w:val="24"/>
           <w:szCs w:val="24"/>
-        </w:rPr>
-      </w:pPr>
-      <w:r>
-        <w:rPr>
-          <w:i/>
-          <w:iCs/>
-          <w:sz w:val="24"/>
-          <w:szCs w:val="24"/>
+          <w:lang w:val="en-US"/>
+        </w:rPr>
+      </w:pPr>
+      <w:r>
+        <w:rPr>
+          <w:i/>
+          <w:iCs/>
+          <w:sz w:val="24"/>
+          <w:szCs w:val="24"/>
+          <w:lang w:val="en-US"/>
         </w:rPr>
         <w:t xml:space="preserve">SELECT * FROM </w:t>
       </w:r>
@@ -464,6 +570,7 @@
           <w:iCs/>
           <w:sz w:val="24"/>
           <w:szCs w:val="24"/>
+          <w:lang w:val="en-US"/>
         </w:rPr>
         <w:t>RECETA</w:t>
       </w:r>
@@ -473,22 +580,27 @@
           <w:iCs/>
           <w:sz w:val="24"/>
           <w:szCs w:val="24"/>
+          <w:lang w:val="en-US"/>
         </w:rPr>
         <w:t xml:space="preserve"> ORDER BY </w:t>
       </w:r>
-      <w:r>
-        <w:rPr>
-          <w:sz w:val="24"/>
-          <w:szCs w:val="24"/>
+      <w:proofErr w:type="spellStart"/>
+      <w:r>
+        <w:rPr>
+          <w:sz w:val="24"/>
+          <w:szCs w:val="24"/>
+          <w:lang w:val="en-US"/>
         </w:rPr>
         <w:t>nombreIngrediente</w:t>
       </w:r>
-      <w:r>
-        <w:rPr>
-          <w:i/>
-          <w:iCs/>
-          <w:sz w:val="24"/>
-          <w:szCs w:val="24"/>
+      <w:proofErr w:type="spellEnd"/>
+      <w:r>
+        <w:rPr>
+          <w:i/>
+          <w:iCs/>
+          <w:sz w:val="24"/>
+          <w:szCs w:val="24"/>
+          <w:lang w:val="en-US"/>
         </w:rPr>
         <w:t>;</w:t>
       </w:r>
@@ -503,6 +615,7 @@
           <w:sz w:val="28"/>
           <w:szCs w:val="28"/>
           <w:u w:val="single"/>
+          <w:lang w:val="en-US"/>
         </w:rPr>
       </w:pPr>
     </w:p>
@@ -529,6 +642,53 @@
           <w:u w:val="single"/>
         </w:rPr>
         <w:t>Tabla Usuario</w:t>
+      </w:r>
+    </w:p>
+    <w:p>
+      <w:pPr>
+        <w:rPr>
+          <w:sz w:val="28"/>
+          <w:szCs w:val="28"/>
+        </w:rPr>
+      </w:pPr>
+      <w:r>
+        <w:rPr>
+          <w:sz w:val="28"/>
+          <w:szCs w:val="28"/>
+        </w:rPr>
+        <w:t xml:space="preserve">Guarda la información del usuario: </w:t>
+      </w:r>
+      <w:proofErr w:type="spellStart"/>
+      <w:r>
+        <w:rPr>
+          <w:sz w:val="28"/>
+          <w:szCs w:val="28"/>
+        </w:rPr>
+        <w:t>id_usuario</w:t>
+      </w:r>
+      <w:proofErr w:type="spellEnd"/>
+      <w:r>
+        <w:rPr>
+          <w:sz w:val="28"/>
+          <w:szCs w:val="28"/>
+        </w:rPr>
+        <w:t xml:space="preserve">, email, </w:t>
+      </w:r>
+      <w:proofErr w:type="spellStart"/>
+      <w:r>
+        <w:rPr>
+          <w:sz w:val="28"/>
+          <w:szCs w:val="28"/>
+        </w:rPr>
+        <w:t>nombreUsuario</w:t>
+      </w:r>
+      <w:proofErr w:type="spellEnd"/>
+      <w:r>
+        <w:rPr>
+          <w:sz w:val="28"/>
+          <w:szCs w:val="28"/>
+        </w:rPr>
+        <w:t xml:space="preserve"> y contraseña.</w:t>
       </w:r>
     </w:p>
     <w:p>
@@ -625,30 +785,36 @@
         <w:rPr>
           <w:sz w:val="24"/>
           <w:szCs w:val="24"/>
-        </w:rPr>
-      </w:pPr>
-      <w:r>
-        <w:rPr>
-          <w:i/>
-          <w:iCs/>
-          <w:sz w:val="24"/>
-          <w:szCs w:val="24"/>
+          <w:lang w:val="en-US"/>
+        </w:rPr>
+      </w:pPr>
+      <w:r>
+        <w:rPr>
+          <w:i/>
+          <w:iCs/>
+          <w:sz w:val="24"/>
+          <w:szCs w:val="24"/>
+          <w:lang w:val="en-US"/>
         </w:rPr>
         <w:t xml:space="preserve">SELECT </w:t>
       </w:r>
-      <w:r>
-        <w:rPr>
-          <w:sz w:val="24"/>
-          <w:szCs w:val="24"/>
+      <w:proofErr w:type="spellStart"/>
+      <w:r>
+        <w:rPr>
+          <w:sz w:val="24"/>
+          <w:szCs w:val="24"/>
+          <w:lang w:val="en-US"/>
         </w:rPr>
         <w:t>correo</w:t>
       </w:r>
-      <w:r>
-        <w:rPr>
-          <w:i/>
-          <w:iCs/>
-          <w:sz w:val="24"/>
-          <w:szCs w:val="24"/>
+      <w:proofErr w:type="spellEnd"/>
+      <w:r>
+        <w:rPr>
+          <w:i/>
+          <w:iCs/>
+          <w:sz w:val="24"/>
+          <w:szCs w:val="24"/>
+          <w:lang w:val="en-US"/>
         </w:rPr>
         <w:t xml:space="preserve"> </w:t>
       </w:r>
@@ -658,6 +824,7 @@
           <w:iCs/>
           <w:sz w:val="24"/>
           <w:szCs w:val="24"/>
+          <w:lang w:val="en-US"/>
         </w:rPr>
         <w:t>FROM</w:t>
       </w:r>
@@ -667,6 +834,7 @@
           <w:iCs/>
           <w:sz w:val="24"/>
           <w:szCs w:val="24"/>
+          <w:lang w:val="en-US"/>
         </w:rPr>
         <w:t xml:space="preserve"> USUARIO</w:t>
       </w:r>
@@ -676,22 +844,45 @@
           <w:iCs/>
           <w:sz w:val="24"/>
           <w:szCs w:val="24"/>
+          <w:lang w:val="en-US"/>
         </w:rPr>
         <w:t xml:space="preserve"> WHERE </w:t>
       </w:r>
-      <w:r>
-        <w:rPr>
-          <w:sz w:val="24"/>
-          <w:szCs w:val="24"/>
+      <w:proofErr w:type="spellStart"/>
+      <w:r>
+        <w:rPr>
+          <w:sz w:val="24"/>
+          <w:szCs w:val="24"/>
+          <w:lang w:val="en-US"/>
         </w:rPr>
         <w:t>correo</w:t>
       </w:r>
-      <w:r>
-        <w:rPr>
-          <w:sz w:val="24"/>
-          <w:szCs w:val="24"/>
-        </w:rPr>
-        <w:t>= %correo;</w:t>
+      <w:proofErr w:type="spellEnd"/>
+      <w:r>
+        <w:rPr>
+          <w:sz w:val="24"/>
+          <w:szCs w:val="24"/>
+          <w:lang w:val="en-US"/>
+        </w:rPr>
+        <w:t>= %</w:t>
+      </w:r>
+      <w:proofErr w:type="spellStart"/>
+      <w:r>
+        <w:rPr>
+          <w:sz w:val="24"/>
+          <w:szCs w:val="24"/>
+          <w:lang w:val="en-US"/>
+        </w:rPr>
+        <w:t>correo</w:t>
+      </w:r>
+      <w:proofErr w:type="spellEnd"/>
+      <w:r>
+        <w:rPr>
+          <w:sz w:val="24"/>
+          <w:szCs w:val="24"/>
+          <w:lang w:val="en-US"/>
+        </w:rPr>
+        <w:t>;</w:t>
       </w:r>
     </w:p>
     <w:p>
@@ -732,28 +923,7 @@
           <w:sz w:val="24"/>
           <w:szCs w:val="24"/>
         </w:rPr>
-        <w:t>nombre</w:t>
-      </w:r>
-      <w:r>
-        <w:rPr>
-          <w:sz w:val="24"/>
-          <w:szCs w:val="24"/>
-        </w:rPr>
-        <w:t>= %</w:t>
-      </w:r>
-      <w:r>
-        <w:rPr>
-          <w:sz w:val="24"/>
-          <w:szCs w:val="24"/>
-        </w:rPr>
-        <w:t>nombre</w:t>
-      </w:r>
-      <w:r>
-        <w:rPr>
-          <w:sz w:val="24"/>
-          <w:szCs w:val="24"/>
-        </w:rPr>
-        <w:t>;</w:t>
+        <w:t>nombre= %nombre;</w:t>
       </w:r>
     </w:p>
     <w:p>
@@ -888,11 +1058,145 @@
     </w:p>
     <w:p>
       <w:pPr>
-        <w:rPr>
-          <w:sz w:val="28"/>
-          <w:szCs w:val="28"/>
-        </w:rPr>
-      </w:pPr>
+        <w:pStyle w:val="Prrafodelista"/>
+        <w:rPr>
+          <w:b/>
+          <w:bCs/>
+          <w:sz w:val="28"/>
+          <w:szCs w:val="28"/>
+          <w:u w:val="single"/>
+        </w:rPr>
+      </w:pPr>
+    </w:p>
+    <w:p>
+      <w:pPr>
+        <w:rPr>
+          <w:b/>
+          <w:bCs/>
+          <w:i/>
+          <w:iCs/>
+          <w:sz w:val="28"/>
+          <w:szCs w:val="28"/>
+          <w:u w:val="single"/>
+        </w:rPr>
+      </w:pPr>
+      <w:r>
+        <w:rPr>
+          <w:b/>
+          <w:bCs/>
+          <w:i/>
+          <w:iCs/>
+          <w:sz w:val="28"/>
+          <w:szCs w:val="28"/>
+          <w:u w:val="single"/>
+        </w:rPr>
+        <w:lastRenderedPageBreak/>
+        <w:t>Tabla Ingrediente-Usuario</w:t>
+      </w:r>
+    </w:p>
+    <w:p>
+      <w:pPr>
+        <w:rPr>
+          <w:sz w:val="28"/>
+          <w:szCs w:val="28"/>
+        </w:rPr>
+      </w:pPr>
+      <w:r>
+        <w:rPr>
+          <w:sz w:val="28"/>
+          <w:szCs w:val="28"/>
+        </w:rPr>
+        <w:t xml:space="preserve">Guarda los ingredientes que tiene cada usuario emparejando los </w:t>
+      </w:r>
+      <w:proofErr w:type="spellStart"/>
+      <w:r>
+        <w:rPr>
+          <w:sz w:val="28"/>
+          <w:szCs w:val="28"/>
+        </w:rPr>
+        <w:t>id_ingrediente</w:t>
+      </w:r>
+      <w:proofErr w:type="spellEnd"/>
+      <w:r>
+        <w:rPr>
+          <w:sz w:val="28"/>
+          <w:szCs w:val="28"/>
+        </w:rPr>
+        <w:t xml:space="preserve"> e </w:t>
+      </w:r>
+      <w:proofErr w:type="spellStart"/>
+      <w:r>
+        <w:rPr>
+          <w:sz w:val="28"/>
+          <w:szCs w:val="28"/>
+        </w:rPr>
+        <w:t>id_usuario</w:t>
+      </w:r>
+      <w:proofErr w:type="spellEnd"/>
+    </w:p>
+    <w:p>
+      <w:pPr>
+        <w:rPr>
+          <w:sz w:val="28"/>
+          <w:szCs w:val="28"/>
+        </w:rPr>
+      </w:pPr>
+    </w:p>
+    <w:p>
+      <w:pPr>
+        <w:rPr>
+          <w:b/>
+          <w:bCs/>
+          <w:i/>
+          <w:iCs/>
+          <w:sz w:val="28"/>
+          <w:szCs w:val="28"/>
+          <w:u w:val="single"/>
+        </w:rPr>
+      </w:pPr>
+      <w:r>
+        <w:rPr>
+          <w:b/>
+          <w:bCs/>
+          <w:i/>
+          <w:iCs/>
+          <w:sz w:val="28"/>
+          <w:szCs w:val="28"/>
+          <w:u w:val="single"/>
+        </w:rPr>
+        <w:t>Tabla Receta-Ingrediente</w:t>
+      </w:r>
+    </w:p>
+    <w:p>
+      <w:pPr>
+        <w:rPr>
+          <w:sz w:val="28"/>
+          <w:szCs w:val="28"/>
+        </w:rPr>
+      </w:pPr>
+      <w:r>
+        <w:rPr>
+          <w:sz w:val="28"/>
+          <w:szCs w:val="28"/>
+        </w:rPr>
+        <w:t xml:space="preserve">Guarda los ingredientes que contiene cada receta emparejando el </w:t>
+      </w:r>
+      <w:proofErr w:type="spellStart"/>
+      <w:r>
+        <w:rPr>
+          <w:sz w:val="28"/>
+          <w:szCs w:val="28"/>
+        </w:rPr>
+        <w:t>id_receta</w:t>
+      </w:r>
+      <w:proofErr w:type="spellEnd"/>
+      <w:r>
+        <w:rPr>
+          <w:sz w:val="28"/>
+          <w:szCs w:val="28"/>
+        </w:rPr>
+        <w:t xml:space="preserve"> con el id_ingrediente.</w:t>
+      </w:r>
     </w:p>
     <w:sectPr>
       <w:pgSz w:w="11906" w:h="16838"/>

</xml_diff>